<commit_message>
Reviewed Ivan's User Stories and added comments
</commit_message>
<xml_diff>
--- a/TeamTalk.docx
+++ b/TeamTalk.docx
@@ -23,13 +23,46 @@
       <w:pPr>
         <w:pStyle w:val="ListParagraph"/>
         <w:numPr>
-          <w:ilvl w:val="0"/>
+          <w:ilvl w:val="1"/>
           <w:numId w:val="2"/>
         </w:numPr>
       </w:pPr>
       <w:r>
-        <w:t xml:space="preserve">Subscription End date? Is it renewable so we making it for a year or a month ? Should we have End date? </w:t>
-      </w:r>
+        <w:t xml:space="preserve">Invoice should consist of: </w:t>
+      </w:r>
+      <w:r>
+        <w:br/>
+        <w:t xml:space="preserve">InvoiceID | </w:t>
+      </w:r>
+      <w:r>
+        <w:t>Date</w:t>
+      </w:r>
+      <w:r>
+        <w:t xml:space="preserve"> | </w:t>
+      </w:r>
+      <w:proofErr w:type="spellStart"/>
+      <w:r>
+        <w:t>CustomerDetails</w:t>
+      </w:r>
+      <w:proofErr w:type="spellEnd"/>
+      <w:r>
+        <w:t xml:space="preserve"> | </w:t>
+      </w:r>
+      <w:proofErr w:type="spellStart"/>
+      <w:r>
+        <w:t>PublicationDetails</w:t>
+      </w:r>
+      <w:proofErr w:type="spellEnd"/>
+      <w:r>
+        <w:t xml:space="preserve"> | </w:t>
+      </w:r>
+      <w:proofErr w:type="spellStart"/>
+      <w:proofErr w:type="gramStart"/>
+      <w:r>
+        <w:t>TotalValue</w:t>
+      </w:r>
+      <w:proofErr w:type="spellEnd"/>
+      <w:proofErr w:type="gramEnd"/>
     </w:p>
     <w:p>
       <w:pPr>
@@ -38,9 +71,65 @@
           <w:ilvl w:val="0"/>
           <w:numId w:val="2"/>
         </w:numPr>
-      </w:pPr>
-      <w:r>
-        <w:t>Did we capture all ?</w:t>
+        <w:rPr>
+          <w:strike/>
+          <w:color w:val="0070C0"/>
+        </w:rPr>
+      </w:pPr>
+      <w:r>
+        <w:rPr>
+          <w:strike/>
+          <w:color w:val="0070C0"/>
+        </w:rPr>
+        <w:t xml:space="preserve">Subscription End date? Is it renewable so we making it for a year or a </w:t>
+      </w:r>
+      <w:proofErr w:type="gramStart"/>
+      <w:r>
+        <w:rPr>
+          <w:strike/>
+          <w:color w:val="0070C0"/>
+        </w:rPr>
+        <w:t>month ?</w:t>
+      </w:r>
+      <w:proofErr w:type="gramEnd"/>
+      <w:r>
+        <w:rPr>
+          <w:strike/>
+          <w:color w:val="0070C0"/>
+        </w:rPr>
+        <w:t xml:space="preserve"> Should we have End date? </w:t>
+      </w:r>
+    </w:p>
+    <w:p>
+      <w:pPr>
+        <w:pStyle w:val="ListParagraph"/>
+        <w:numPr>
+          <w:ilvl w:val="1"/>
+          <w:numId w:val="2"/>
+        </w:numPr>
+        <w:rPr>
+          <w:color w:val="0070C0"/>
+        </w:rPr>
+      </w:pPr>
+      <w:r>
+        <w:rPr>
+          <w:color w:val="0070C0"/>
+        </w:rPr>
+        <w:t>We will see if we have time later to improve the software and add that as extra functionality. For now, the subscription is “ENDLESS” unless customer rings and cancels/</w:t>
+      </w:r>
+      <w:proofErr w:type="gramStart"/>
+      <w:r>
+        <w:rPr>
+          <w:color w:val="0070C0"/>
+        </w:rPr>
+        <w:t>suspends</w:t>
+      </w:r>
+      <w:proofErr w:type="gramEnd"/>
+      <w:r>
+        <w:rPr>
+          <w:color w:val="0070C0"/>
+        </w:rPr>
+        <w:t xml:space="preserve"> </w:t>
       </w:r>
     </w:p>
     <w:p>
@@ -52,8 +141,13 @@
         </w:numPr>
       </w:pPr>
       <w:r>
-        <w:t xml:space="preserve">Is it one massive subscription or one customer can have few of them ? Like weekly subscription of Irish Newspaper and then Monthly Supercars Magazine. ? </w:t>
-      </w:r>
+        <w:t xml:space="preserve">Did we capture </w:t>
+      </w:r>
+      <w:proofErr w:type="gramStart"/>
+      <w:r>
+        <w:t>all ?</w:t>
+      </w:r>
+      <w:proofErr w:type="gramEnd"/>
     </w:p>
     <w:p>
       <w:pPr>
@@ -62,9 +156,46 @@
           <w:ilvl w:val="0"/>
           <w:numId w:val="2"/>
         </w:numPr>
-      </w:pPr>
-      <w:r>
-        <w:t xml:space="preserve">Should publication have name and date , price x??(test for values) </w:t>
+        <w:rPr>
+          <w:color w:val="FFC000"/>
+        </w:rPr>
+      </w:pPr>
+      <w:r>
+        <w:rPr>
+          <w:color w:val="FFC000"/>
+        </w:rPr>
+        <w:t>Is it one massive subscription or one customer can have few of them ? Like weekly subscription of Irish Newspaper and then Monthly Supercars Magazine</w:t>
+      </w:r>
+      <w:proofErr w:type="gramStart"/>
+      <w:r>
+        <w:rPr>
+          <w:color w:val="FFC000"/>
+        </w:rPr>
+        <w:t>. ?</w:t>
+      </w:r>
+      <w:proofErr w:type="gramEnd"/>
+      <w:r>
+        <w:rPr>
+          <w:color w:val="FFC000"/>
+        </w:rPr>
+        <w:t xml:space="preserve"> </w:t>
+      </w:r>
+    </w:p>
+    <w:p>
+      <w:pPr>
+        <w:pStyle w:val="ListParagraph"/>
+        <w:numPr>
+          <w:ilvl w:val="1"/>
+          <w:numId w:val="2"/>
+        </w:numPr>
+      </w:pPr>
+      <w:proofErr w:type="gramStart"/>
+      <w:r>
+        <w:t>Customer</w:t>
+      </w:r>
+      <w:proofErr w:type="gramEnd"/>
+      <w:r>
+        <w:t xml:space="preserve"> have many subs </w:t>
       </w:r>
     </w:p>
     <w:p>
@@ -76,7 +207,57 @@
         </w:numPr>
       </w:pPr>
       <w:r>
-        <w:t>Verify function available only for admin ( I want to create publication/subscription?</w:t>
+        <w:t xml:space="preserve">Should publication have name and </w:t>
+      </w:r>
+      <w:proofErr w:type="gramStart"/>
+      <w:r>
+        <w:t>date ,</w:t>
+      </w:r>
+      <w:proofErr w:type="gramEnd"/>
+      <w:r>
+        <w:t xml:space="preserve"> price x??(test for values) </w:t>
+      </w:r>
+    </w:p>
+    <w:p>
+      <w:pPr>
+        <w:pStyle w:val="ListParagraph"/>
+        <w:numPr>
+          <w:ilvl w:val="1"/>
+          <w:numId w:val="2"/>
+        </w:numPr>
+      </w:pPr>
+      <w:r>
+        <w:t xml:space="preserve">Publication should consist of: </w:t>
+      </w:r>
+      <w:r>
+        <w:br/>
+        <w:t xml:space="preserve">PublicationID | </w:t>
+      </w:r>
+      <w:proofErr w:type="spellStart"/>
+      <w:r>
+        <w:t>PublicationTitle</w:t>
+      </w:r>
+      <w:proofErr w:type="spellEnd"/>
+      <w:r>
+        <w:t xml:space="preserve"> | </w:t>
+      </w:r>
+      <w:proofErr w:type="spellStart"/>
+      <w:r>
+        <w:t>PublicationPrice</w:t>
+      </w:r>
+      <w:proofErr w:type="spellEnd"/>
+      <w:r>
+        <w:t xml:space="preserve"> | </w:t>
+      </w:r>
+      <w:proofErr w:type="spellStart"/>
+      <w:proofErr w:type="gramStart"/>
+      <w:r>
+        <w:t>PublicationQuantity</w:t>
+      </w:r>
+      <w:proofErr w:type="spellEnd"/>
+      <w:proofErr w:type="gramEnd"/>
+      <w:r>
+        <w:t xml:space="preserve"> </w:t>
       </w:r>
     </w:p>
     <w:p>
@@ -88,21 +269,171 @@
         </w:numPr>
       </w:pPr>
       <w:r>
-        <w:t xml:space="preserve">As an admin I want  to give permission for </w:t>
+        <w:t xml:space="preserve">Verify function available only for admin </w:t>
+      </w:r>
+      <w:proofErr w:type="gramStart"/>
+      <w:r>
+        <w:t>( I</w:t>
+      </w:r>
+      <w:proofErr w:type="gramEnd"/>
+      <w:r>
+        <w:t xml:space="preserve"> want to create publication/subscription?</w:t>
+      </w:r>
+    </w:p>
+    <w:p>
+      <w:pPr>
+        <w:pStyle w:val="ListParagraph"/>
+        <w:numPr>
+          <w:ilvl w:val="1"/>
+          <w:numId w:val="2"/>
+        </w:numPr>
+      </w:pPr>
+      <w:r>
+        <w:t>Verify options CRUD/</w:t>
       </w:r>
       <w:proofErr w:type="spellStart"/>
       <w:r>
+        <w:t>printUser</w:t>
+      </w:r>
+      <w:proofErr w:type="spellEnd"/>
+      <w:r>
+        <w:t xml:space="preserve"> not available for Driver User </w:t>
+      </w:r>
+    </w:p>
+    <w:p>
+      <w:pPr>
+        <w:pStyle w:val="ListParagraph"/>
+        <w:numPr>
+          <w:ilvl w:val="1"/>
+          <w:numId w:val="2"/>
+        </w:numPr>
+      </w:pPr>
+      <w:r>
+        <w:t xml:space="preserve">Verify Newsagent doesn’t have CRUD for new </w:t>
+      </w:r>
+      <w:proofErr w:type="gramStart"/>
+      <w:r>
+        <w:t>Users</w:t>
+      </w:r>
+      <w:proofErr w:type="gramEnd"/>
+      <w:r>
+        <w:t xml:space="preserve"> </w:t>
+      </w:r>
+    </w:p>
+    <w:p>
+      <w:pPr>
+        <w:pStyle w:val="ListParagraph"/>
+        <w:numPr>
+          <w:ilvl w:val="1"/>
+          <w:numId w:val="2"/>
+        </w:numPr>
+      </w:pPr>
+      <w:r>
+        <w:t xml:space="preserve">Verify Admin doesn’t have CRUD for </w:t>
+      </w:r>
+      <w:proofErr w:type="spellStart"/>
+      <w:proofErr w:type="gramStart"/>
+      <w:r>
+        <w:t>newCustomer</w:t>
+      </w:r>
+      <w:proofErr w:type="spellEnd"/>
+      <w:proofErr w:type="gramEnd"/>
+      <w:r>
+        <w:t xml:space="preserve"> </w:t>
+      </w:r>
+    </w:p>
+    <w:p>
+      <w:pPr>
+        <w:pStyle w:val="ListParagraph"/>
+        <w:numPr>
+          <w:ilvl w:val="2"/>
+          <w:numId w:val="2"/>
+        </w:numPr>
+      </w:pPr>
+      <w:r>
+        <w:t>TO BE DISCUSSED LATER</w:t>
+      </w:r>
+    </w:p>
+    <w:p>
+      <w:pPr>
+        <w:pStyle w:val="ListParagraph"/>
+        <w:numPr>
+          <w:ilvl w:val="0"/>
+          <w:numId w:val="2"/>
+        </w:numPr>
+        <w:rPr>
+          <w:strike/>
+          <w:color w:val="FF0000"/>
+        </w:rPr>
+      </w:pPr>
+      <w:r>
+        <w:rPr>
+          <w:strike/>
+          <w:color w:val="FF0000"/>
+        </w:rPr>
+        <w:t xml:space="preserve">As an admin I </w:t>
+      </w:r>
+      <w:proofErr w:type="gramStart"/>
+      <w:r>
+        <w:rPr>
+          <w:strike/>
+          <w:color w:val="FF0000"/>
+        </w:rPr>
+        <w:t>want  to</w:t>
+      </w:r>
+      <w:proofErr w:type="gramEnd"/>
+      <w:r>
+        <w:rPr>
+          <w:strike/>
+          <w:color w:val="FF0000"/>
+        </w:rPr>
+        <w:t xml:space="preserve"> give permission for </w:t>
+      </w:r>
+      <w:proofErr w:type="spellStart"/>
+      <w:r>
+        <w:rPr>
+          <w:strike/>
+          <w:color w:val="FF0000"/>
+        </w:rPr>
         <w:t>NewsAgent</w:t>
       </w:r>
       <w:proofErr w:type="spellEnd"/>
       <w:r>
+        <w:rPr>
+          <w:strike/>
+          <w:color w:val="FF0000"/>
+        </w:rPr>
         <w:t>/</w:t>
       </w:r>
       <w:proofErr w:type="spellStart"/>
       <w:r>
+        <w:rPr>
+          <w:strike/>
+          <w:color w:val="FF0000"/>
+        </w:rPr>
         <w:t>DeliveryPerson</w:t>
       </w:r>
       <w:proofErr w:type="spellEnd"/>
+    </w:p>
+    <w:p>
+      <w:pPr>
+        <w:pStyle w:val="ListParagraph"/>
+        <w:numPr>
+          <w:ilvl w:val="1"/>
+          <w:numId w:val="2"/>
+        </w:numPr>
+        <w:rPr>
+          <w:strike/>
+          <w:color w:val="FF0000"/>
+        </w:rPr>
+      </w:pPr>
+      <w:r>
+        <w:rPr>
+          <w:strike/>
+          <w:color w:val="FF0000"/>
+        </w:rPr>
+        <w:t>Already DONE</w:t>
+      </w:r>
     </w:p>
     <w:p/>
     <w:p/>
@@ -142,45 +473,51 @@
       <w:r>
         <w:t>elevated privileges</w:t>
       </w:r>
+      <w:r>
+        <w:t xml:space="preserve"> (can create new Newsagent or Driver role)</w:t>
+      </w:r>
     </w:p>
     <w:p>
       <w:proofErr w:type="spellStart"/>
+      <w:proofErr w:type="gramStart"/>
       <w:r>
         <w:t>NewsAgent</w:t>
       </w:r>
       <w:proofErr w:type="spellEnd"/>
       <w:r>
-        <w:t xml:space="preserve">(Role) – have been give privileges by </w:t>
-      </w:r>
+        <w:t>(</w:t>
+      </w:r>
+      <w:proofErr w:type="gramEnd"/>
+      <w:r>
+        <w:t>Role) – have been give privileges by admin</w:t>
+      </w:r>
+      <w:r>
+        <w:t xml:space="preserve"> (can create new customers)</w:t>
+      </w:r>
+    </w:p>
+    <w:p>
+      <w:proofErr w:type="spellStart"/>
       <w:proofErr w:type="gramStart"/>
       <w:r>
-        <w:t>admin</w:t>
+        <w:t>DeliveryPerson</w:t>
+      </w:r>
+      <w:proofErr w:type="spellEnd"/>
+      <w:r>
+        <w:t>(</w:t>
       </w:r>
       <w:proofErr w:type="gramEnd"/>
-    </w:p>
-    <w:p>
-      <w:proofErr w:type="spellStart"/>
-      <w:r>
-        <w:t>DeliveryPerson</w:t>
-      </w:r>
-      <w:proofErr w:type="spellEnd"/>
-      <w:r>
-        <w:t xml:space="preserve">(Role) </w:t>
-      </w:r>
-      <w:r>
-        <w:t xml:space="preserve"> -</w:t>
+      <w:r>
+        <w:t>Role)  -</w:t>
       </w:r>
       <w:r>
         <w:t xml:space="preserve"> </w:t>
       </w:r>
       <w:r>
-        <w:t xml:space="preserve">have been give privileges by </w:t>
-      </w:r>
-      <w:proofErr w:type="gramStart"/>
-      <w:r>
-        <w:t>admin</w:t>
-      </w:r>
-      <w:proofErr w:type="gramEnd"/>
+        <w:t>have been give privileges by admin</w:t>
+      </w:r>
+      <w:r>
+        <w:t xml:space="preserve"> (12 drivers)</w:t>
+      </w:r>
     </w:p>
     <w:p/>
     <w:sectPr>
@@ -211,7 +548,7 @@
         <w:rFonts w:hint="default"/>
       </w:rPr>
     </w:lvl>
-    <w:lvl w:ilvl="1" w:tplc="FFFFFFFF" w:tentative="1">
+    <w:lvl w:ilvl="1" w:tplc="FFFFFFFF">
       <w:start w:val="1"/>
       <w:numFmt w:val="bullet"/>
       <w:lvlText w:val="o"/>
@@ -223,7 +560,7 @@
         <w:rFonts w:ascii="Courier New" w:hAnsi="Courier New" w:cs="Courier New" w:hint="default"/>
       </w:rPr>
     </w:lvl>
-    <w:lvl w:ilvl="2" w:tplc="FFFFFFFF" w:tentative="1">
+    <w:lvl w:ilvl="2" w:tplc="FFFFFFFF">
       <w:start w:val="1"/>
       <w:numFmt w:val="bullet"/>
       <w:lvlText w:val=""/>

</xml_diff>